<commit_message>
Se cambiaron los documentos de estados financieros del primer trimestre 2023
</commit_message>
<xml_diff>
--- a/src/assets/content/estados-financieros/2023/primer-trimestre/01_INFORMACION_CONTABLE/10_NOTAS_DE_GESTION_ADMINISTRATIVA.docx
+++ b/src/assets/content/estados-financieros/2023/primer-trimestre/01_INFORMACION_CONTABLE/10_NOTAS_DE_GESTION_ADMINISTRATIVA.docx
@@ -1,6 +1,6 @@
 
 <file path=word/document.xml><?xml version="1.0" encoding="utf-8"?>
-<w:document xmlns:wpc="http://schemas.microsoft.com/office/word/2010/wordprocessingCanvas" xmlns:cx="http://schemas.microsoft.com/office/drawing/2014/chartex" xmlns:cx1="http://schemas.microsoft.com/office/drawing/2015/9/8/chartex" xmlns:cx2="http://schemas.microsoft.com/office/drawing/2015/10/21/chartex" xmlns:cx3="http://schemas.microsoft.com/office/drawing/2016/5/9/chartex" xmlns:cx4="http://schemas.microsoft.com/office/drawing/2016/5/10/chartex" xmlns:cx5="http://schemas.microsoft.com/office/drawing/2016/5/11/chartex" xmlns:cx6="http://schemas.microsoft.com/office/drawing/2016/5/12/chartex" xmlns:cx7="http://schemas.microsoft.com/office/drawing/2016/5/13/chartex" xmlns:cx8="http://schemas.microsoft.com/office/drawing/2016/5/14/chartex" xmlns:mc="http://schemas.openxmlformats.org/markup-compatibility/2006" xmlns:aink="http://schemas.microsoft.com/office/drawing/2016/ink" xmlns:am3d="http://schemas.microsoft.com/office/drawing/2017/model3d" xmlns:o="urn:schemas-microsoft-com:office:office" xmlns:oel="http://schemas.microsoft.com/office/2019/extlst" xmlns:r="http://schemas.openxmlformats.org/officeDocument/2006/relationships" xmlns:m="http://schemas.openxmlformats.org/officeDocument/2006/math" xmlns:v="urn:schemas-microsoft-com:vml" xmlns:wp14="http://schemas.microsoft.com/office/word/2010/wordprocessingDrawing" xmlns:wp="http://schemas.openxmlformats.org/drawingml/2006/wordprocessingDrawing" xmlns:w10="urn:schemas-microsoft-com:office:word" xmlns:w="http://schemas.openxmlformats.org/wordprocessingml/2006/main" xmlns:w14="http://schemas.microsoft.com/office/word/2010/wordml" xmlns:w15="http://schemas.microsoft.com/office/word/2012/wordml" xmlns:w16cex="http://schemas.microsoft.com/office/word/2018/wordml/cex" xmlns:w16cid="http://schemas.microsoft.com/office/word/2016/wordml/cid" xmlns:w16="http://schemas.microsoft.com/office/word/2018/wordml" xmlns:w16sdtdh="http://schemas.microsoft.com/office/word/2020/wordml/sdtdatahash" xmlns:w16se="http://schemas.microsoft.com/office/word/2015/wordml/symex" xmlns:wpg="http://schemas.microsoft.com/office/word/2010/wordprocessingGroup" xmlns:wpi="http://schemas.microsoft.com/office/word/2010/wordprocessingInk" xmlns:wne="http://schemas.microsoft.com/office/word/2006/wordml" xmlns:wps="http://schemas.microsoft.com/office/word/2010/wordprocessingShape" mc:Ignorable="w14 w15 w16se w16cid w16 w16cex w16sdtdh wp14">
+<w:document xmlns:wpc="http://schemas.microsoft.com/office/word/2010/wordprocessingCanvas" xmlns:cx="http://schemas.microsoft.com/office/drawing/2014/chartex" xmlns:cx1="http://schemas.microsoft.com/office/drawing/2015/9/8/chartex" xmlns:cx2="http://schemas.microsoft.com/office/drawing/2015/10/21/chartex" xmlns:cx3="http://schemas.microsoft.com/office/drawing/2016/5/9/chartex" xmlns:cx4="http://schemas.microsoft.com/office/drawing/2016/5/10/chartex" xmlns:cx5="http://schemas.microsoft.com/office/drawing/2016/5/11/chartex" xmlns:cx6="http://schemas.microsoft.com/office/drawing/2016/5/12/chartex" xmlns:cx7="http://schemas.microsoft.com/office/drawing/2016/5/13/chartex" xmlns:cx8="http://schemas.microsoft.com/office/drawing/2016/5/14/chartex" xmlns:mc="http://schemas.openxmlformats.org/markup-compatibility/2006" xmlns:aink="http://schemas.microsoft.com/office/drawing/2016/ink" xmlns:am3d="http://schemas.microsoft.com/office/drawing/2017/model3d" xmlns:o="urn:schemas-microsoft-com:office:office" xmlns:oel="http://schemas.microsoft.com/office/2019/extlst" xmlns:r="http://schemas.openxmlformats.org/officeDocument/2006/relationships" xmlns:m="http://schemas.openxmlformats.org/officeDocument/2006/math" xmlns:v="urn:schemas-microsoft-com:vml" xmlns:wp14="http://schemas.microsoft.com/office/word/2010/wordprocessingDrawing" xmlns:wp="http://schemas.openxmlformats.org/drawingml/2006/wordprocessingDrawing" xmlns:w10="urn:schemas-microsoft-com:office:word" xmlns:w="http://schemas.openxmlformats.org/wordprocessingml/2006/main" xmlns:w14="http://schemas.microsoft.com/office/word/2010/wordml" xmlns:w15="http://schemas.microsoft.com/office/word/2012/wordml" xmlns:w16cex="http://schemas.microsoft.com/office/word/2018/wordml/cex" xmlns:w16cid="http://schemas.microsoft.com/office/word/2016/wordml/cid" xmlns:w16="http://schemas.microsoft.com/office/word/2018/wordml" xmlns:w16du="http://schemas.microsoft.com/office/word/2023/wordml/word16du" xmlns:w16sdtdh="http://schemas.microsoft.com/office/word/2020/wordml/sdtdatahash" xmlns:w16se="http://schemas.microsoft.com/office/word/2015/wordml/symex" xmlns:wpg="http://schemas.microsoft.com/office/word/2010/wordprocessingGroup" xmlns:wpi="http://schemas.microsoft.com/office/word/2010/wordprocessingInk" xmlns:wne="http://schemas.microsoft.com/office/word/2006/wordml" xmlns:wps="http://schemas.microsoft.com/office/word/2010/wordprocessingShape" mc:Ignorable="w14 w15 w16se w16cid w16 w16cex w16sdtdh wp14">
   <w:body>
     <w:p>
       <w:pPr>
@@ -5754,7 +5754,7 @@
           <v:shape id="_x0000_i1025" type="#_x0000_t75" style="width:694.2pt;height:26.4pt" o:ole="">
             <v:imagedata r:id="rId10" o:title=""/>
           </v:shape>
-          <o:OLEObject Type="Embed" ProgID="Excel.Sheet.12" ShapeID="_x0000_i1025" DrawAspect="Content" ObjectID="_1742990304" r:id="rId11"/>
+          <o:OLEObject Type="Embed" ProgID="Excel.Sheet.12" ShapeID="_x0000_i1025" DrawAspect="Content" ObjectID="_1744177769" r:id="rId11"/>
         </w:object>
       </w:r>
     </w:p>
@@ -5784,7 +5784,7 @@
 </file>
 
 <file path=word/endnotes.xml><?xml version="1.0" encoding="utf-8"?>
-<w:endnotes xmlns:wpc="http://schemas.microsoft.com/office/word/2010/wordprocessingCanvas" xmlns:cx="http://schemas.microsoft.com/office/drawing/2014/chartex" xmlns:cx1="http://schemas.microsoft.com/office/drawing/2015/9/8/chartex" xmlns:cx2="http://schemas.microsoft.com/office/drawing/2015/10/21/chartex" xmlns:cx3="http://schemas.microsoft.com/office/drawing/2016/5/9/chartex" xmlns:cx4="http://schemas.microsoft.com/office/drawing/2016/5/10/chartex" xmlns:cx5="http://schemas.microsoft.com/office/drawing/2016/5/11/chartex" xmlns:cx6="http://schemas.microsoft.com/office/drawing/2016/5/12/chartex" xmlns:cx7="http://schemas.microsoft.com/office/drawing/2016/5/13/chartex" xmlns:cx8="http://schemas.microsoft.com/office/drawing/2016/5/14/chartex" xmlns:mc="http://schemas.openxmlformats.org/markup-compatibility/2006" xmlns:aink="http://schemas.microsoft.com/office/drawing/2016/ink" xmlns:am3d="http://schemas.microsoft.com/office/drawing/2017/model3d" xmlns:o="urn:schemas-microsoft-com:office:office" xmlns:oel="http://schemas.microsoft.com/office/2019/extlst" xmlns:r="http://schemas.openxmlformats.org/officeDocument/2006/relationships" xmlns:m="http://schemas.openxmlformats.org/officeDocument/2006/math" xmlns:v="urn:schemas-microsoft-com:vml" xmlns:wp14="http://schemas.microsoft.com/office/word/2010/wordprocessingDrawing" xmlns:wp="http://schemas.openxmlformats.org/drawingml/2006/wordprocessingDrawing" xmlns:w10="urn:schemas-microsoft-com:office:word" xmlns:w="http://schemas.openxmlformats.org/wordprocessingml/2006/main" xmlns:w14="http://schemas.microsoft.com/office/word/2010/wordml" xmlns:w15="http://schemas.microsoft.com/office/word/2012/wordml" xmlns:w16cex="http://schemas.microsoft.com/office/word/2018/wordml/cex" xmlns:w16cid="http://schemas.microsoft.com/office/word/2016/wordml/cid" xmlns:w16="http://schemas.microsoft.com/office/word/2018/wordml" xmlns:w16sdtdh="http://schemas.microsoft.com/office/word/2020/wordml/sdtdatahash" xmlns:w16se="http://schemas.microsoft.com/office/word/2015/wordml/symex" xmlns:wpg="http://schemas.microsoft.com/office/word/2010/wordprocessingGroup" xmlns:wpi="http://schemas.microsoft.com/office/word/2010/wordprocessingInk" xmlns:wne="http://schemas.microsoft.com/office/word/2006/wordml" xmlns:wps="http://schemas.microsoft.com/office/word/2010/wordprocessingShape" mc:Ignorable="w14 w15 w16se w16cid w16 w16cex w16sdtdh wp14">
+<w:endnotes xmlns:wpc="http://schemas.microsoft.com/office/word/2010/wordprocessingCanvas" xmlns:cx="http://schemas.microsoft.com/office/drawing/2014/chartex" xmlns:cx1="http://schemas.microsoft.com/office/drawing/2015/9/8/chartex" xmlns:cx2="http://schemas.microsoft.com/office/drawing/2015/10/21/chartex" xmlns:cx3="http://schemas.microsoft.com/office/drawing/2016/5/9/chartex" xmlns:cx4="http://schemas.microsoft.com/office/drawing/2016/5/10/chartex" xmlns:cx5="http://schemas.microsoft.com/office/drawing/2016/5/11/chartex" xmlns:cx6="http://schemas.microsoft.com/office/drawing/2016/5/12/chartex" xmlns:cx7="http://schemas.microsoft.com/office/drawing/2016/5/13/chartex" xmlns:cx8="http://schemas.microsoft.com/office/drawing/2016/5/14/chartex" xmlns:mc="http://schemas.openxmlformats.org/markup-compatibility/2006" xmlns:aink="http://schemas.microsoft.com/office/drawing/2016/ink" xmlns:am3d="http://schemas.microsoft.com/office/drawing/2017/model3d" xmlns:o="urn:schemas-microsoft-com:office:office" xmlns:oel="http://schemas.microsoft.com/office/2019/extlst" xmlns:r="http://schemas.openxmlformats.org/officeDocument/2006/relationships" xmlns:m="http://schemas.openxmlformats.org/officeDocument/2006/math" xmlns:v="urn:schemas-microsoft-com:vml" xmlns:wp14="http://schemas.microsoft.com/office/word/2010/wordprocessingDrawing" xmlns:wp="http://schemas.openxmlformats.org/drawingml/2006/wordprocessingDrawing" xmlns:w10="urn:schemas-microsoft-com:office:word" xmlns:w="http://schemas.openxmlformats.org/wordprocessingml/2006/main" xmlns:w14="http://schemas.microsoft.com/office/word/2010/wordml" xmlns:w15="http://schemas.microsoft.com/office/word/2012/wordml" xmlns:w16cex="http://schemas.microsoft.com/office/word/2018/wordml/cex" xmlns:w16cid="http://schemas.microsoft.com/office/word/2016/wordml/cid" xmlns:w16="http://schemas.microsoft.com/office/word/2018/wordml" xmlns:w16du="http://schemas.microsoft.com/office/word/2023/wordml/word16du" xmlns:w16sdtdh="http://schemas.microsoft.com/office/word/2020/wordml/sdtdatahash" xmlns:w16se="http://schemas.microsoft.com/office/word/2015/wordml/symex" xmlns:wpg="http://schemas.microsoft.com/office/word/2010/wordprocessingGroup" xmlns:wpi="http://schemas.microsoft.com/office/word/2010/wordprocessingInk" xmlns:wne="http://schemas.microsoft.com/office/word/2006/wordml" xmlns:wps="http://schemas.microsoft.com/office/word/2010/wordprocessingShape" mc:Ignorable="w14 w15 w16se w16cid w16 w16cex w16sdtdh wp14">
   <w:endnote w:type="separator" w:id="-1">
     <w:p>
       <w:r>
@@ -5803,7 +5803,7 @@
 </file>
 
 <file path=word/footer1.xml><?xml version="1.0" encoding="utf-8"?>
-<w:ftr xmlns:wpc="http://schemas.microsoft.com/office/word/2010/wordprocessingCanvas" xmlns:cx="http://schemas.microsoft.com/office/drawing/2014/chartex" xmlns:cx1="http://schemas.microsoft.com/office/drawing/2015/9/8/chartex" xmlns:cx2="http://schemas.microsoft.com/office/drawing/2015/10/21/chartex" xmlns:cx3="http://schemas.microsoft.com/office/drawing/2016/5/9/chartex" xmlns:cx4="http://schemas.microsoft.com/office/drawing/2016/5/10/chartex" xmlns:cx5="http://schemas.microsoft.com/office/drawing/2016/5/11/chartex" xmlns:cx6="http://schemas.microsoft.com/office/drawing/2016/5/12/chartex" xmlns:cx7="http://schemas.microsoft.com/office/drawing/2016/5/13/chartex" xmlns:cx8="http://schemas.microsoft.com/office/drawing/2016/5/14/chartex" xmlns:mc="http://schemas.openxmlformats.org/markup-compatibility/2006" xmlns:aink="http://schemas.microsoft.com/office/drawing/2016/ink" xmlns:am3d="http://schemas.microsoft.com/office/drawing/2017/model3d" xmlns:o="urn:schemas-microsoft-com:office:office" xmlns:oel="http://schemas.microsoft.com/office/2019/extlst" xmlns:r="http://schemas.openxmlformats.org/officeDocument/2006/relationships" xmlns:m="http://schemas.openxmlformats.org/officeDocument/2006/math" xmlns:v="urn:schemas-microsoft-com:vml" xmlns:wp14="http://schemas.microsoft.com/office/word/2010/wordprocessingDrawing" xmlns:wp="http://schemas.openxmlformats.org/drawingml/2006/wordprocessingDrawing" xmlns:w10="urn:schemas-microsoft-com:office:word" xmlns:w="http://schemas.openxmlformats.org/wordprocessingml/2006/main" xmlns:w14="http://schemas.microsoft.com/office/word/2010/wordml" xmlns:w15="http://schemas.microsoft.com/office/word/2012/wordml" xmlns:w16cex="http://schemas.microsoft.com/office/word/2018/wordml/cex" xmlns:w16cid="http://schemas.microsoft.com/office/word/2016/wordml/cid" xmlns:w16="http://schemas.microsoft.com/office/word/2018/wordml" xmlns:w16sdtdh="http://schemas.microsoft.com/office/word/2020/wordml/sdtdatahash" xmlns:w16se="http://schemas.microsoft.com/office/word/2015/wordml/symex" xmlns:wpg="http://schemas.microsoft.com/office/word/2010/wordprocessingGroup" xmlns:wpi="http://schemas.microsoft.com/office/word/2010/wordprocessingInk" xmlns:wne="http://schemas.microsoft.com/office/word/2006/wordml" xmlns:wps="http://schemas.microsoft.com/office/word/2010/wordprocessingShape" mc:Ignorable="w14 w15 w16se w16cid w16 w16cex w16sdtdh wp14">
+<w:ftr xmlns:wpc="http://schemas.microsoft.com/office/word/2010/wordprocessingCanvas" xmlns:cx="http://schemas.microsoft.com/office/drawing/2014/chartex" xmlns:cx1="http://schemas.microsoft.com/office/drawing/2015/9/8/chartex" xmlns:cx2="http://schemas.microsoft.com/office/drawing/2015/10/21/chartex" xmlns:cx3="http://schemas.microsoft.com/office/drawing/2016/5/9/chartex" xmlns:cx4="http://schemas.microsoft.com/office/drawing/2016/5/10/chartex" xmlns:cx5="http://schemas.microsoft.com/office/drawing/2016/5/11/chartex" xmlns:cx6="http://schemas.microsoft.com/office/drawing/2016/5/12/chartex" xmlns:cx7="http://schemas.microsoft.com/office/drawing/2016/5/13/chartex" xmlns:cx8="http://schemas.microsoft.com/office/drawing/2016/5/14/chartex" xmlns:mc="http://schemas.openxmlformats.org/markup-compatibility/2006" xmlns:aink="http://schemas.microsoft.com/office/drawing/2016/ink" xmlns:am3d="http://schemas.microsoft.com/office/drawing/2017/model3d" xmlns:o="urn:schemas-microsoft-com:office:office" xmlns:oel="http://schemas.microsoft.com/office/2019/extlst" xmlns:r="http://schemas.openxmlformats.org/officeDocument/2006/relationships" xmlns:m="http://schemas.openxmlformats.org/officeDocument/2006/math" xmlns:v="urn:schemas-microsoft-com:vml" xmlns:wp14="http://schemas.microsoft.com/office/word/2010/wordprocessingDrawing" xmlns:wp="http://schemas.openxmlformats.org/drawingml/2006/wordprocessingDrawing" xmlns:w10="urn:schemas-microsoft-com:office:word" xmlns:w="http://schemas.openxmlformats.org/wordprocessingml/2006/main" xmlns:w14="http://schemas.microsoft.com/office/word/2010/wordml" xmlns:w15="http://schemas.microsoft.com/office/word/2012/wordml" xmlns:w16cex="http://schemas.microsoft.com/office/word/2018/wordml/cex" xmlns:w16cid="http://schemas.microsoft.com/office/word/2016/wordml/cid" xmlns:w16="http://schemas.microsoft.com/office/word/2018/wordml" xmlns:w16du="http://schemas.microsoft.com/office/word/2023/wordml/word16du" xmlns:w16sdtdh="http://schemas.microsoft.com/office/word/2020/wordml/sdtdatahash" xmlns:w16se="http://schemas.microsoft.com/office/word/2015/wordml/symex" xmlns:wpg="http://schemas.microsoft.com/office/word/2010/wordprocessingGroup" xmlns:wpi="http://schemas.microsoft.com/office/word/2010/wordprocessingInk" xmlns:wne="http://schemas.microsoft.com/office/word/2006/wordml" xmlns:wps="http://schemas.microsoft.com/office/word/2010/wordprocessingShape" mc:Ignorable="w14 w15 w16se w16cid w16 w16cex w16sdtdh wp14">
   <w:p>
     <w:pPr>
       <w:pStyle w:val="Piedepgina"/>
@@ -5896,93 +5896,12 @@
         </mc:Fallback>
       </mc:AlternateContent>
     </w:r>
-    <w:r>
-      <w:rPr>
-        <w:rFonts w:ascii="Arial" w:hAnsi="Arial" w:cs="Arial"/>
-        <w:color w:val="808080" w:themeColor="background1" w:themeShade="80"/>
-        <w:sz w:val="20"/>
-        <w:szCs w:val="20"/>
-      </w:rPr>
-      <w:t>Información Financiera</w:t>
-    </w:r>
-    <w:r>
-      <w:rPr>
-        <w:rFonts w:ascii="Arial" w:hAnsi="Arial" w:cs="Arial"/>
-        <w:color w:val="808080" w:themeColor="background1" w:themeShade="80"/>
-        <w:sz w:val="20"/>
-        <w:szCs w:val="20"/>
-      </w:rPr>
-      <w:t xml:space="preserve"> / </w:t>
-    </w:r>
-    <w:sdt>
-      <w:sdtPr>
-        <w:rPr>
-          <w:rFonts w:ascii="Arial" w:hAnsi="Arial" w:cs="Arial"/>
-          <w:color w:val="808080" w:themeColor="background1" w:themeShade="80"/>
-          <w:sz w:val="20"/>
-          <w:szCs w:val="20"/>
-        </w:rPr>
-        <w:id w:val="1893461025"/>
-        <w:docPartObj>
-          <w:docPartGallery w:val="Page Numbers (Bottom of Page)"/>
-          <w:docPartUnique/>
-        </w:docPartObj>
-      </w:sdtPr>
-      <w:sdtContent>
-        <w:r>
-          <w:rPr>
-            <w:rFonts w:ascii="Arial" w:hAnsi="Arial" w:cs="Arial"/>
-            <w:color w:val="808080" w:themeColor="background1" w:themeShade="80"/>
-            <w:sz w:val="20"/>
-            <w:szCs w:val="20"/>
-          </w:rPr>
-          <w:fldChar w:fldCharType="begin"/>
-        </w:r>
-        <w:r>
-          <w:rPr>
-            <w:rFonts w:ascii="Arial" w:hAnsi="Arial" w:cs="Arial"/>
-            <w:color w:val="808080" w:themeColor="background1" w:themeShade="80"/>
-            <w:sz w:val="20"/>
-            <w:szCs w:val="20"/>
-          </w:rPr>
-          <w:instrText>PAGE   \* MERGEFORMAT</w:instrText>
-        </w:r>
-        <w:r>
-          <w:rPr>
-            <w:rFonts w:ascii="Arial" w:hAnsi="Arial" w:cs="Arial"/>
-            <w:color w:val="808080" w:themeColor="background1" w:themeShade="80"/>
-            <w:sz w:val="20"/>
-            <w:szCs w:val="20"/>
-          </w:rPr>
-          <w:fldChar w:fldCharType="separate"/>
-        </w:r>
-        <w:r>
-          <w:rPr>
-            <w:rFonts w:ascii="Arial" w:hAnsi="Arial" w:cs="Arial"/>
-            <w:noProof/>
-            <w:color w:val="808080" w:themeColor="background1" w:themeShade="80"/>
-            <w:sz w:val="20"/>
-            <w:szCs w:val="20"/>
-          </w:rPr>
-          <w:t>2</w:t>
-        </w:r>
-        <w:r>
-          <w:rPr>
-            <w:rFonts w:ascii="Arial" w:hAnsi="Arial" w:cs="Arial"/>
-            <w:color w:val="808080" w:themeColor="background1" w:themeShade="80"/>
-            <w:sz w:val="20"/>
-            <w:szCs w:val="20"/>
-          </w:rPr>
-          <w:fldChar w:fldCharType="end"/>
-        </w:r>
-      </w:sdtContent>
-    </w:sdt>
   </w:p>
 </w:ftr>
 </file>
 
 <file path=word/footer2.xml><?xml version="1.0" encoding="utf-8"?>
-<w:ftr xmlns:wpc="http://schemas.microsoft.com/office/word/2010/wordprocessingCanvas" xmlns:cx="http://schemas.microsoft.com/office/drawing/2014/chartex" xmlns:cx1="http://schemas.microsoft.com/office/drawing/2015/9/8/chartex" xmlns:cx2="http://schemas.microsoft.com/office/drawing/2015/10/21/chartex" xmlns:cx3="http://schemas.microsoft.com/office/drawing/2016/5/9/chartex" xmlns:cx4="http://schemas.microsoft.com/office/drawing/2016/5/10/chartex" xmlns:cx5="http://schemas.microsoft.com/office/drawing/2016/5/11/chartex" xmlns:cx6="http://schemas.microsoft.com/office/drawing/2016/5/12/chartex" xmlns:cx7="http://schemas.microsoft.com/office/drawing/2016/5/13/chartex" xmlns:cx8="http://schemas.microsoft.com/office/drawing/2016/5/14/chartex" xmlns:mc="http://schemas.openxmlformats.org/markup-compatibility/2006" xmlns:aink="http://schemas.microsoft.com/office/drawing/2016/ink" xmlns:am3d="http://schemas.microsoft.com/office/drawing/2017/model3d" xmlns:o="urn:schemas-microsoft-com:office:office" xmlns:oel="http://schemas.microsoft.com/office/2019/extlst" xmlns:r="http://schemas.openxmlformats.org/officeDocument/2006/relationships" xmlns:m="http://schemas.openxmlformats.org/officeDocument/2006/math" xmlns:v="urn:schemas-microsoft-com:vml" xmlns:wp14="http://schemas.microsoft.com/office/word/2010/wordprocessingDrawing" xmlns:wp="http://schemas.openxmlformats.org/drawingml/2006/wordprocessingDrawing" xmlns:w10="urn:schemas-microsoft-com:office:word" xmlns:w="http://schemas.openxmlformats.org/wordprocessingml/2006/main" xmlns:w14="http://schemas.microsoft.com/office/word/2010/wordml" xmlns:w15="http://schemas.microsoft.com/office/word/2012/wordml" xmlns:w16cex="http://schemas.microsoft.com/office/word/2018/wordml/cex" xmlns:w16cid="http://schemas.microsoft.com/office/word/2016/wordml/cid" xmlns:w16="http://schemas.microsoft.com/office/word/2018/wordml" xmlns:w16sdtdh="http://schemas.microsoft.com/office/word/2020/wordml/sdtdatahash" xmlns:w16se="http://schemas.microsoft.com/office/word/2015/wordml/symex" xmlns:wpg="http://schemas.microsoft.com/office/word/2010/wordprocessingGroup" xmlns:wpi="http://schemas.microsoft.com/office/word/2010/wordprocessingInk" xmlns:wne="http://schemas.microsoft.com/office/word/2006/wordml" xmlns:wps="http://schemas.microsoft.com/office/word/2010/wordprocessingShape" mc:Ignorable="w14 w15 w16se w16cid w16 w16cex w16sdtdh wp14">
+<w:ftr xmlns:wpc="http://schemas.microsoft.com/office/word/2010/wordprocessingCanvas" xmlns:cx="http://schemas.microsoft.com/office/drawing/2014/chartex" xmlns:cx1="http://schemas.microsoft.com/office/drawing/2015/9/8/chartex" xmlns:cx2="http://schemas.microsoft.com/office/drawing/2015/10/21/chartex" xmlns:cx3="http://schemas.microsoft.com/office/drawing/2016/5/9/chartex" xmlns:cx4="http://schemas.microsoft.com/office/drawing/2016/5/10/chartex" xmlns:cx5="http://schemas.microsoft.com/office/drawing/2016/5/11/chartex" xmlns:cx6="http://schemas.microsoft.com/office/drawing/2016/5/12/chartex" xmlns:cx7="http://schemas.microsoft.com/office/drawing/2016/5/13/chartex" xmlns:cx8="http://schemas.microsoft.com/office/drawing/2016/5/14/chartex" xmlns:mc="http://schemas.openxmlformats.org/markup-compatibility/2006" xmlns:aink="http://schemas.microsoft.com/office/drawing/2016/ink" xmlns:am3d="http://schemas.microsoft.com/office/drawing/2017/model3d" xmlns:o="urn:schemas-microsoft-com:office:office" xmlns:oel="http://schemas.microsoft.com/office/2019/extlst" xmlns:r="http://schemas.openxmlformats.org/officeDocument/2006/relationships" xmlns:m="http://schemas.openxmlformats.org/officeDocument/2006/math" xmlns:v="urn:schemas-microsoft-com:vml" xmlns:wp14="http://schemas.microsoft.com/office/word/2010/wordprocessingDrawing" xmlns:wp="http://schemas.openxmlformats.org/drawingml/2006/wordprocessingDrawing" xmlns:w10="urn:schemas-microsoft-com:office:word" xmlns:w="http://schemas.openxmlformats.org/wordprocessingml/2006/main" xmlns:w14="http://schemas.microsoft.com/office/word/2010/wordml" xmlns:w15="http://schemas.microsoft.com/office/word/2012/wordml" xmlns:w16cex="http://schemas.microsoft.com/office/word/2018/wordml/cex" xmlns:w16cid="http://schemas.microsoft.com/office/word/2016/wordml/cid" xmlns:w16="http://schemas.microsoft.com/office/word/2018/wordml" xmlns:w16du="http://schemas.microsoft.com/office/word/2023/wordml/word16du" xmlns:w16sdtdh="http://schemas.microsoft.com/office/word/2020/wordml/sdtdatahash" xmlns:w16se="http://schemas.microsoft.com/office/word/2015/wordml/symex" xmlns:wpg="http://schemas.microsoft.com/office/word/2010/wordprocessingGroup" xmlns:wpi="http://schemas.microsoft.com/office/word/2010/wordprocessingInk" xmlns:wne="http://schemas.microsoft.com/office/word/2006/wordml" xmlns:wps="http://schemas.microsoft.com/office/word/2010/wordprocessingShape" mc:Ignorable="w14 w15 w16se w16cid w16 w16cex w16sdtdh wp14">
   <w:p>
     <w:pPr>
       <w:pStyle w:val="Piedepgina"/>
@@ -6075,93 +5994,12 @@
         </mc:Fallback>
       </mc:AlternateContent>
     </w:r>
-    <w:sdt>
-      <w:sdtPr>
-        <w:rPr>
-          <w:rFonts w:ascii="Arial" w:hAnsi="Arial" w:cs="Arial"/>
-          <w:color w:val="808080" w:themeColor="background1" w:themeShade="80"/>
-          <w:sz w:val="20"/>
-          <w:szCs w:val="20"/>
-        </w:rPr>
-        <w:id w:val="1247304906"/>
-        <w:docPartObj>
-          <w:docPartGallery w:val="Page Numbers (Bottom of Page)"/>
-          <w:docPartUnique/>
-        </w:docPartObj>
-      </w:sdtPr>
-      <w:sdtContent>
-        <w:r>
-          <w:rPr>
-            <w:rFonts w:ascii="Arial" w:hAnsi="Arial" w:cs="Arial"/>
-            <w:color w:val="808080" w:themeColor="background1" w:themeShade="80"/>
-            <w:sz w:val="20"/>
-            <w:szCs w:val="20"/>
-          </w:rPr>
-          <w:t>Información Financiera</w:t>
-        </w:r>
-        <w:r>
-          <w:rPr>
-            <w:rFonts w:ascii="Arial" w:hAnsi="Arial" w:cs="Arial"/>
-            <w:color w:val="808080" w:themeColor="background1" w:themeShade="80"/>
-            <w:sz w:val="20"/>
-            <w:szCs w:val="20"/>
-          </w:rPr>
-          <w:t xml:space="preserve"> / </w:t>
-        </w:r>
-        <w:r>
-          <w:rPr>
-            <w:rFonts w:ascii="Arial" w:hAnsi="Arial" w:cs="Arial"/>
-            <w:color w:val="808080" w:themeColor="background1" w:themeShade="80"/>
-            <w:sz w:val="20"/>
-            <w:szCs w:val="20"/>
-          </w:rPr>
-          <w:fldChar w:fldCharType="begin"/>
-        </w:r>
-        <w:r>
-          <w:rPr>
-            <w:rFonts w:ascii="Arial" w:hAnsi="Arial" w:cs="Arial"/>
-            <w:color w:val="808080" w:themeColor="background1" w:themeShade="80"/>
-            <w:sz w:val="20"/>
-            <w:szCs w:val="20"/>
-          </w:rPr>
-          <w:instrText>PAGE   \* MERGEFORMAT</w:instrText>
-        </w:r>
-        <w:r>
-          <w:rPr>
-            <w:rFonts w:ascii="Arial" w:hAnsi="Arial" w:cs="Arial"/>
-            <w:color w:val="808080" w:themeColor="background1" w:themeShade="80"/>
-            <w:sz w:val="20"/>
-            <w:szCs w:val="20"/>
-          </w:rPr>
-          <w:fldChar w:fldCharType="separate"/>
-        </w:r>
-        <w:r>
-          <w:rPr>
-            <w:rFonts w:ascii="Arial" w:hAnsi="Arial" w:cs="Arial"/>
-            <w:noProof/>
-            <w:color w:val="808080" w:themeColor="background1" w:themeShade="80"/>
-            <w:sz w:val="20"/>
-            <w:szCs w:val="20"/>
-          </w:rPr>
-          <w:t>3</w:t>
-        </w:r>
-        <w:r>
-          <w:rPr>
-            <w:rFonts w:ascii="Arial" w:hAnsi="Arial" w:cs="Arial"/>
-            <w:color w:val="808080" w:themeColor="background1" w:themeShade="80"/>
-            <w:sz w:val="20"/>
-            <w:szCs w:val="20"/>
-          </w:rPr>
-          <w:fldChar w:fldCharType="end"/>
-        </w:r>
-      </w:sdtContent>
-    </w:sdt>
   </w:p>
 </w:ftr>
 </file>
 
 <file path=word/footnotes.xml><?xml version="1.0" encoding="utf-8"?>
-<w:footnotes xmlns:wpc="http://schemas.microsoft.com/office/word/2010/wordprocessingCanvas" xmlns:cx="http://schemas.microsoft.com/office/drawing/2014/chartex" xmlns:cx1="http://schemas.microsoft.com/office/drawing/2015/9/8/chartex" xmlns:cx2="http://schemas.microsoft.com/office/drawing/2015/10/21/chartex" xmlns:cx3="http://schemas.microsoft.com/office/drawing/2016/5/9/chartex" xmlns:cx4="http://schemas.microsoft.com/office/drawing/2016/5/10/chartex" xmlns:cx5="http://schemas.microsoft.com/office/drawing/2016/5/11/chartex" xmlns:cx6="http://schemas.microsoft.com/office/drawing/2016/5/12/chartex" xmlns:cx7="http://schemas.microsoft.com/office/drawing/2016/5/13/chartex" xmlns:cx8="http://schemas.microsoft.com/office/drawing/2016/5/14/chartex" xmlns:mc="http://schemas.openxmlformats.org/markup-compatibility/2006" xmlns:aink="http://schemas.microsoft.com/office/drawing/2016/ink" xmlns:am3d="http://schemas.microsoft.com/office/drawing/2017/model3d" xmlns:o="urn:schemas-microsoft-com:office:office" xmlns:oel="http://schemas.microsoft.com/office/2019/extlst" xmlns:r="http://schemas.openxmlformats.org/officeDocument/2006/relationships" xmlns:m="http://schemas.openxmlformats.org/officeDocument/2006/math" xmlns:v="urn:schemas-microsoft-com:vml" xmlns:wp14="http://schemas.microsoft.com/office/word/2010/wordprocessingDrawing" xmlns:wp="http://schemas.openxmlformats.org/drawingml/2006/wordprocessingDrawing" xmlns:w10="urn:schemas-microsoft-com:office:word" xmlns:w="http://schemas.openxmlformats.org/wordprocessingml/2006/main" xmlns:w14="http://schemas.microsoft.com/office/word/2010/wordml" xmlns:w15="http://schemas.microsoft.com/office/word/2012/wordml" xmlns:w16cex="http://schemas.microsoft.com/office/word/2018/wordml/cex" xmlns:w16cid="http://schemas.microsoft.com/office/word/2016/wordml/cid" xmlns:w16="http://schemas.microsoft.com/office/word/2018/wordml" xmlns:w16sdtdh="http://schemas.microsoft.com/office/word/2020/wordml/sdtdatahash" xmlns:w16se="http://schemas.microsoft.com/office/word/2015/wordml/symex" xmlns:wpg="http://schemas.microsoft.com/office/word/2010/wordprocessingGroup" xmlns:wpi="http://schemas.microsoft.com/office/word/2010/wordprocessingInk" xmlns:wne="http://schemas.microsoft.com/office/word/2006/wordml" xmlns:wps="http://schemas.microsoft.com/office/word/2010/wordprocessingShape" mc:Ignorable="w14 w15 w16se w16cid w16 w16cex w16sdtdh wp14">
+<w:footnotes xmlns:wpc="http://schemas.microsoft.com/office/word/2010/wordprocessingCanvas" xmlns:cx="http://schemas.microsoft.com/office/drawing/2014/chartex" xmlns:cx1="http://schemas.microsoft.com/office/drawing/2015/9/8/chartex" xmlns:cx2="http://schemas.microsoft.com/office/drawing/2015/10/21/chartex" xmlns:cx3="http://schemas.microsoft.com/office/drawing/2016/5/9/chartex" xmlns:cx4="http://schemas.microsoft.com/office/drawing/2016/5/10/chartex" xmlns:cx5="http://schemas.microsoft.com/office/drawing/2016/5/11/chartex" xmlns:cx6="http://schemas.microsoft.com/office/drawing/2016/5/12/chartex" xmlns:cx7="http://schemas.microsoft.com/office/drawing/2016/5/13/chartex" xmlns:cx8="http://schemas.microsoft.com/office/drawing/2016/5/14/chartex" xmlns:mc="http://schemas.openxmlformats.org/markup-compatibility/2006" xmlns:aink="http://schemas.microsoft.com/office/drawing/2016/ink" xmlns:am3d="http://schemas.microsoft.com/office/drawing/2017/model3d" xmlns:o="urn:schemas-microsoft-com:office:office" xmlns:oel="http://schemas.microsoft.com/office/2019/extlst" xmlns:r="http://schemas.openxmlformats.org/officeDocument/2006/relationships" xmlns:m="http://schemas.openxmlformats.org/officeDocument/2006/math" xmlns:v="urn:schemas-microsoft-com:vml" xmlns:wp14="http://schemas.microsoft.com/office/word/2010/wordprocessingDrawing" xmlns:wp="http://schemas.openxmlformats.org/drawingml/2006/wordprocessingDrawing" xmlns:w10="urn:schemas-microsoft-com:office:word" xmlns:w="http://schemas.openxmlformats.org/wordprocessingml/2006/main" xmlns:w14="http://schemas.microsoft.com/office/word/2010/wordml" xmlns:w15="http://schemas.microsoft.com/office/word/2012/wordml" xmlns:w16cex="http://schemas.microsoft.com/office/word/2018/wordml/cex" xmlns:w16cid="http://schemas.microsoft.com/office/word/2016/wordml/cid" xmlns:w16="http://schemas.microsoft.com/office/word/2018/wordml" xmlns:w16du="http://schemas.microsoft.com/office/word/2023/wordml/word16du" xmlns:w16sdtdh="http://schemas.microsoft.com/office/word/2020/wordml/sdtdatahash" xmlns:w16se="http://schemas.microsoft.com/office/word/2015/wordml/symex" xmlns:wpg="http://schemas.microsoft.com/office/word/2010/wordprocessingGroup" xmlns:wpi="http://schemas.microsoft.com/office/word/2010/wordprocessingInk" xmlns:wne="http://schemas.microsoft.com/office/word/2006/wordml" xmlns:wps="http://schemas.microsoft.com/office/word/2010/wordprocessingShape" mc:Ignorable="w14 w15 w16se w16cid w16 w16cex w16sdtdh wp14">
   <w:footnote w:type="separator" w:id="-1">
     <w:p>
       <w:r>
@@ -6180,7 +6018,7 @@
 </file>
 
 <file path=word/header1.xml><?xml version="1.0" encoding="utf-8"?>
-<w:hdr xmlns:wpc="http://schemas.microsoft.com/office/word/2010/wordprocessingCanvas" xmlns:cx="http://schemas.microsoft.com/office/drawing/2014/chartex" xmlns:cx1="http://schemas.microsoft.com/office/drawing/2015/9/8/chartex" xmlns:cx2="http://schemas.microsoft.com/office/drawing/2015/10/21/chartex" xmlns:cx3="http://schemas.microsoft.com/office/drawing/2016/5/9/chartex" xmlns:cx4="http://schemas.microsoft.com/office/drawing/2016/5/10/chartex" xmlns:cx5="http://schemas.microsoft.com/office/drawing/2016/5/11/chartex" xmlns:cx6="http://schemas.microsoft.com/office/drawing/2016/5/12/chartex" xmlns:cx7="http://schemas.microsoft.com/office/drawing/2016/5/13/chartex" xmlns:cx8="http://schemas.microsoft.com/office/drawing/2016/5/14/chartex" xmlns:mc="http://schemas.openxmlformats.org/markup-compatibility/2006" xmlns:aink="http://schemas.microsoft.com/office/drawing/2016/ink" xmlns:am3d="http://schemas.microsoft.com/office/drawing/2017/model3d" xmlns:o="urn:schemas-microsoft-com:office:office" xmlns:oel="http://schemas.microsoft.com/office/2019/extlst" xmlns:r="http://schemas.openxmlformats.org/officeDocument/2006/relationships" xmlns:m="http://schemas.openxmlformats.org/officeDocument/2006/math" xmlns:v="urn:schemas-microsoft-com:vml" xmlns:wp14="http://schemas.microsoft.com/office/word/2010/wordprocessingDrawing" xmlns:wp="http://schemas.openxmlformats.org/drawingml/2006/wordprocessingDrawing" xmlns:w10="urn:schemas-microsoft-com:office:word" xmlns:w="http://schemas.openxmlformats.org/wordprocessingml/2006/main" xmlns:w14="http://schemas.microsoft.com/office/word/2010/wordml" xmlns:w15="http://schemas.microsoft.com/office/word/2012/wordml" xmlns:w16cex="http://schemas.microsoft.com/office/word/2018/wordml/cex" xmlns:w16cid="http://schemas.microsoft.com/office/word/2016/wordml/cid" xmlns:w16="http://schemas.microsoft.com/office/word/2018/wordml" xmlns:w16sdtdh="http://schemas.microsoft.com/office/word/2020/wordml/sdtdatahash" xmlns:w16se="http://schemas.microsoft.com/office/word/2015/wordml/symex" xmlns:wpg="http://schemas.microsoft.com/office/word/2010/wordprocessingGroup" xmlns:wpi="http://schemas.microsoft.com/office/word/2010/wordprocessingInk" xmlns:wne="http://schemas.microsoft.com/office/word/2006/wordml" xmlns:wps="http://schemas.microsoft.com/office/word/2010/wordprocessingShape" mc:Ignorable="w14 w15 w16se w16cid w16 w16cex w16sdtdh wp14">
+<w:hdr xmlns:wpc="http://schemas.microsoft.com/office/word/2010/wordprocessingCanvas" xmlns:cx="http://schemas.microsoft.com/office/drawing/2014/chartex" xmlns:cx1="http://schemas.microsoft.com/office/drawing/2015/9/8/chartex" xmlns:cx2="http://schemas.microsoft.com/office/drawing/2015/10/21/chartex" xmlns:cx3="http://schemas.microsoft.com/office/drawing/2016/5/9/chartex" xmlns:cx4="http://schemas.microsoft.com/office/drawing/2016/5/10/chartex" xmlns:cx5="http://schemas.microsoft.com/office/drawing/2016/5/11/chartex" xmlns:cx6="http://schemas.microsoft.com/office/drawing/2016/5/12/chartex" xmlns:cx7="http://schemas.microsoft.com/office/drawing/2016/5/13/chartex" xmlns:cx8="http://schemas.microsoft.com/office/drawing/2016/5/14/chartex" xmlns:mc="http://schemas.openxmlformats.org/markup-compatibility/2006" xmlns:aink="http://schemas.microsoft.com/office/drawing/2016/ink" xmlns:am3d="http://schemas.microsoft.com/office/drawing/2017/model3d" xmlns:o="urn:schemas-microsoft-com:office:office" xmlns:oel="http://schemas.microsoft.com/office/2019/extlst" xmlns:r="http://schemas.openxmlformats.org/officeDocument/2006/relationships" xmlns:m="http://schemas.openxmlformats.org/officeDocument/2006/math" xmlns:v="urn:schemas-microsoft-com:vml" xmlns:wp14="http://schemas.microsoft.com/office/word/2010/wordprocessingDrawing" xmlns:wp="http://schemas.openxmlformats.org/drawingml/2006/wordprocessingDrawing" xmlns:w10="urn:schemas-microsoft-com:office:word" xmlns:w="http://schemas.openxmlformats.org/wordprocessingml/2006/main" xmlns:w14="http://schemas.microsoft.com/office/word/2010/wordml" xmlns:w15="http://schemas.microsoft.com/office/word/2012/wordml" xmlns:w16cex="http://schemas.microsoft.com/office/word/2018/wordml/cex" xmlns:w16cid="http://schemas.microsoft.com/office/word/2016/wordml/cid" xmlns:w16="http://schemas.microsoft.com/office/word/2018/wordml" xmlns:w16du="http://schemas.microsoft.com/office/word/2023/wordml/word16du" xmlns:w16sdtdh="http://schemas.microsoft.com/office/word/2020/wordml/sdtdatahash" xmlns:w16se="http://schemas.microsoft.com/office/word/2015/wordml/symex" xmlns:wpg="http://schemas.microsoft.com/office/word/2010/wordprocessingGroup" xmlns:wpi="http://schemas.microsoft.com/office/word/2010/wordprocessingInk" xmlns:wne="http://schemas.microsoft.com/office/word/2006/wordml" xmlns:wps="http://schemas.microsoft.com/office/word/2010/wordprocessingShape" mc:Ignorable="w14 w15 w16se w16cid w16 w16cex w16sdtdh wp14">
   <w:p>
     <w:pPr>
       <w:pStyle w:val="Encabezado"/>
@@ -6200,271 +6038,7 @@
       <mc:AlternateContent>
         <mc:Choice Requires="wps">
           <w:drawing>
-            <wp:anchor distT="0" distB="0" distL="114300" distR="114300" simplePos="0" relativeHeight="251659264" behindDoc="0" locked="0" layoutInCell="1" allowOverlap="1" wp14:anchorId="000448E1" wp14:editId="340432EF">
-              <wp:simplePos x="0" y="0"/>
-              <wp:positionH relativeFrom="column">
-                <wp:posOffset>1940035</wp:posOffset>
-              </wp:positionH>
-              <wp:positionV relativeFrom="paragraph">
-                <wp:posOffset>-275286</wp:posOffset>
-              </wp:positionV>
-              <wp:extent cx="2767330" cy="485029"/>
-              <wp:effectExtent l="0" t="0" r="0" b="0"/>
-              <wp:wrapNone/>
-              <wp:docPr id="6" name="Cuadro de texto 6"/>
-              <wp:cNvGraphicFramePr>
-                <a:graphicFrameLocks xmlns:a="http://schemas.openxmlformats.org/drawingml/2006/main"/>
-              </wp:cNvGraphicFramePr>
-              <a:graphic xmlns:a="http://schemas.openxmlformats.org/drawingml/2006/main">
-                <a:graphicData uri="http://schemas.microsoft.com/office/word/2010/wordprocessingShape">
-                  <wps:wsp>
-                    <wps:cNvSpPr txBox="1">
-                      <a:spLocks noChangeArrowheads="1"/>
-                    </wps:cNvSpPr>
-                    <wps:spPr bwMode="auto">
-                      <a:xfrm>
-                        <a:off x="0" y="0"/>
-                        <a:ext cx="2767330" cy="485029"/>
-                      </a:xfrm>
-                      <a:prstGeom prst="rect">
-                        <a:avLst/>
-                      </a:prstGeom>
-                      <a:noFill/>
-                      <a:ln>
-                        <a:noFill/>
-                      </a:ln>
-                    </wps:spPr>
-                    <wps:txbx>
-                      <w:txbxContent>
-                        <w:p>
-                          <w:pPr>
-                            <w:jc w:val="right"/>
-                            <w:rPr>
-                              <w:rFonts w:ascii="Arial" w:hAnsi="Arial" w:cs="Arial"/>
-                              <w:color w:val="808080" w:themeColor="background1" w:themeShade="80"/>
-                              <w:sz w:val="20"/>
-                              <w:szCs w:val="20"/>
-                            </w:rPr>
-                          </w:pPr>
-                          <w:r>
-                            <w:rPr>
-                              <w:rFonts w:ascii="Arial" w:hAnsi="Arial" w:cs="Arial"/>
-                              <w:color w:val="808080" w:themeColor="background1" w:themeShade="80"/>
-                              <w:sz w:val="20"/>
-                              <w:szCs w:val="20"/>
-                            </w:rPr>
-                            <w:t>1er Trimestre</w:t>
-                          </w:r>
-                        </w:p>
-                      </w:txbxContent>
-                    </wps:txbx>
-                    <wps:bodyPr rot="0" vert="horz" wrap="square" lIns="91440" tIns="45720" rIns="91440" bIns="45720" anchor="t" anchorCtr="0" upright="1">
-                      <a:noAutofit/>
-                    </wps:bodyPr>
-                  </wps:wsp>
-                </a:graphicData>
-              </a:graphic>
-              <wp14:sizeRelH relativeFrom="page">
-                <wp14:pctWidth>0</wp14:pctWidth>
-              </wp14:sizeRelH>
-              <wp14:sizeRelV relativeFrom="page">
-                <wp14:pctHeight>0</wp14:pctHeight>
-              </wp14:sizeRelV>
-            </wp:anchor>
-          </w:drawing>
-        </mc:Choice>
-        <mc:Fallback>
-          <w:pict>
-            <v:shapetype w14:anchorId="000448E1" id="_x0000_t202" coordsize="21600,21600" o:spt="202" path="m,l,21600r21600,l21600,xe">
-              <v:stroke joinstyle="miter"/>
-              <v:path gradientshapeok="t" o:connecttype="rect"/>
-            </v:shapetype>
-            <v:shape id="Cuadro de texto 6" o:spid="_x0000_s1026" type="#_x0000_t202" style="position:absolute;margin-left:152.75pt;margin-top:-21.7pt;width:217.9pt;height:38.2pt;z-index:251659264;visibility:visible;mso-wrap-style:square;mso-width-percent:0;mso-height-percent:0;mso-wrap-distance-left:9pt;mso-wrap-distance-top:0;mso-wrap-distance-right:9pt;mso-wrap-distance-bottom:0;mso-position-horizontal:absolute;mso-position-horizontal-relative:text;mso-position-vertical:absolute;mso-position-vertical-relative:text;mso-width-percent:0;mso-height-percent:0;mso-width-relative:page;mso-height-relative:page;v-text-anchor:top" o:gfxdata="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" filled="f" stroked="f">
-              <v:textbox>
-                <w:txbxContent>
-                  <w:p>
-                    <w:pPr>
-                      <w:jc w:val="right"/>
-                      <w:rPr>
-                        <w:rFonts w:ascii="Arial" w:hAnsi="Arial" w:cs="Arial"/>
-                        <w:color w:val="808080" w:themeColor="background1" w:themeShade="80"/>
-                        <w:sz w:val="20"/>
-                        <w:szCs w:val="20"/>
-                      </w:rPr>
-                    </w:pPr>
-                    <w:r>
-                      <w:rPr>
-                        <w:rFonts w:ascii="Arial" w:hAnsi="Arial" w:cs="Arial"/>
-                        <w:color w:val="808080" w:themeColor="background1" w:themeShade="80"/>
-                        <w:sz w:val="20"/>
-                        <w:szCs w:val="20"/>
-                      </w:rPr>
-                      <w:t>1er Trimestre</w:t>
-                    </w:r>
-                  </w:p>
-                </w:txbxContent>
-              </v:textbox>
-            </v:shape>
-          </w:pict>
-        </mc:Fallback>
-      </mc:AlternateContent>
-    </w:r>
-    <w:r>
-      <w:rPr>
-        <w:rFonts w:ascii="Soberana Sans Light" w:hAnsi="Soberana Sans Light"/>
-        <w:noProof/>
-        <w:lang w:val="es-MX" w:eastAsia="es-MX"/>
-      </w:rPr>
-      <mc:AlternateContent>
-        <mc:Choice Requires="wps">
-          <w:drawing>
-            <wp:anchor distT="0" distB="0" distL="114300" distR="114300" simplePos="0" relativeHeight="251658240" behindDoc="0" locked="0" layoutInCell="1" allowOverlap="1" wp14:anchorId="44808955" wp14:editId="55CCFC9F">
-              <wp:simplePos x="0" y="0"/>
-              <wp:positionH relativeFrom="column">
-                <wp:posOffset>4657725</wp:posOffset>
-              </wp:positionH>
-              <wp:positionV relativeFrom="paragraph">
-                <wp:posOffset>-195580</wp:posOffset>
-              </wp:positionV>
-              <wp:extent cx="838835" cy="328930"/>
-              <wp:effectExtent l="0" t="0" r="0" b="0"/>
-              <wp:wrapNone/>
-              <wp:docPr id="5" name="Cuadro de texto 5"/>
-              <wp:cNvGraphicFramePr>
-                <a:graphicFrameLocks xmlns:a="http://schemas.openxmlformats.org/drawingml/2006/main"/>
-              </wp:cNvGraphicFramePr>
-              <a:graphic xmlns:a="http://schemas.openxmlformats.org/drawingml/2006/main">
-                <a:graphicData uri="http://schemas.microsoft.com/office/word/2010/wordprocessingShape">
-                  <wps:wsp>
-                    <wps:cNvSpPr txBox="1">
-                      <a:spLocks noChangeArrowheads="1"/>
-                    </wps:cNvSpPr>
-                    <wps:spPr bwMode="auto">
-                      <a:xfrm>
-                        <a:off x="0" y="0"/>
-                        <a:ext cx="838835" cy="328930"/>
-                      </a:xfrm>
-                      <a:prstGeom prst="rect">
-                        <a:avLst/>
-                      </a:prstGeom>
-                      <a:solidFill>
-                        <a:srgbClr val="FFFFFF"/>
-                      </a:solidFill>
-                      <a:ln>
-                        <a:noFill/>
-                      </a:ln>
-                      <a:extLst>
-                        <a:ext uri="{91240B29-F687-4F45-9708-019B960494DF}">
-                          <a14:hiddenLine xmlns:a14="http://schemas.microsoft.com/office/drawing/2010/main" w="9525">
-                            <a:solidFill>
-                              <a:srgbClr val="000000"/>
-                            </a:solidFill>
-                            <a:miter lim="800000"/>
-                            <a:headEnd/>
-                            <a:tailEnd/>
-                          </a14:hiddenLine>
-                        </a:ext>
-                      </a:extLst>
-                    </wps:spPr>
-                    <wps:txbx>
-                      <w:txbxContent>
-                        <w:p>
-                          <w:pPr>
-                            <w:jc w:val="both"/>
-                            <w:rPr>
-                              <w:rFonts w:ascii="Arial" w:hAnsi="Arial" w:cs="Arial"/>
-                              <w:color w:val="808080" w:themeColor="background1" w:themeShade="80"/>
-                              <w:sz w:val="32"/>
-                              <w:szCs w:val="32"/>
-                            </w:rPr>
-                          </w:pPr>
-                          <w:r>
-                            <w:rPr>
-                              <w:rFonts w:ascii="Arial" w:hAnsi="Arial" w:cs="Arial"/>
-                              <w:color w:val="808080" w:themeColor="background1" w:themeShade="80"/>
-                              <w:sz w:val="32"/>
-                              <w:szCs w:val="32"/>
-                            </w:rPr>
-                            <w:t>202</w:t>
-                          </w:r>
-                          <w:r>
-                            <w:rPr>
-                              <w:rFonts w:ascii="Arial" w:hAnsi="Arial" w:cs="Arial"/>
-                              <w:color w:val="808080" w:themeColor="background1" w:themeShade="80"/>
-                              <w:sz w:val="32"/>
-                              <w:szCs w:val="32"/>
-                            </w:rPr>
-                            <w:t>3</w:t>
-                          </w:r>
-                        </w:p>
-                      </w:txbxContent>
-                    </wps:txbx>
-                    <wps:bodyPr rot="0" vert="horz" wrap="square" lIns="91440" tIns="45720" rIns="91440" bIns="45720" anchor="t" anchorCtr="0" upright="1">
-                      <a:noAutofit/>
-                    </wps:bodyPr>
-                  </wps:wsp>
-                </a:graphicData>
-              </a:graphic>
-              <wp14:sizeRelH relativeFrom="page">
-                <wp14:pctWidth>0</wp14:pctWidth>
-              </wp14:sizeRelH>
-              <wp14:sizeRelV relativeFrom="page">
-                <wp14:pctHeight>0</wp14:pctHeight>
-              </wp14:sizeRelV>
-            </wp:anchor>
-          </w:drawing>
-        </mc:Choice>
-        <mc:Fallback>
-          <w:pict>
-            <v:shape w14:anchorId="44808955" id="Cuadro de texto 5" o:spid="_x0000_s1027" type="#_x0000_t202" style="position:absolute;margin-left:366.75pt;margin-top:-15.4pt;width:66.05pt;height:25.9pt;z-index:251658240;visibility:visible;mso-wrap-style:square;mso-width-percent:0;mso-height-percent:0;mso-wrap-distance-left:9pt;mso-wrap-distance-top:0;mso-wrap-distance-right:9pt;mso-wrap-distance-bottom:0;mso-position-horizontal:absolute;mso-position-horizontal-relative:text;mso-position-vertical:absolute;mso-position-vertical-relative:text;mso-width-percent:0;mso-height-percent:0;mso-width-relative:page;mso-height-relative:page;v-text-anchor:top" o:gfxdata="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" stroked="f">
-              <v:textbox>
-                <w:txbxContent>
-                  <w:p>
-                    <w:pPr>
-                      <w:jc w:val="both"/>
-                      <w:rPr>
-                        <w:rFonts w:ascii="Arial" w:hAnsi="Arial" w:cs="Arial"/>
-                        <w:color w:val="808080" w:themeColor="background1" w:themeShade="80"/>
-                        <w:sz w:val="32"/>
-                        <w:szCs w:val="32"/>
-                      </w:rPr>
-                    </w:pPr>
-                    <w:r>
-                      <w:rPr>
-                        <w:rFonts w:ascii="Arial" w:hAnsi="Arial" w:cs="Arial"/>
-                        <w:color w:val="808080" w:themeColor="background1" w:themeShade="80"/>
-                        <w:sz w:val="32"/>
-                        <w:szCs w:val="32"/>
-                      </w:rPr>
-                      <w:t>202</w:t>
-                    </w:r>
-                    <w:r>
-                      <w:rPr>
-                        <w:rFonts w:ascii="Arial" w:hAnsi="Arial" w:cs="Arial"/>
-                        <w:color w:val="808080" w:themeColor="background1" w:themeShade="80"/>
-                        <w:sz w:val="32"/>
-                        <w:szCs w:val="32"/>
-                      </w:rPr>
-                      <w:t>3</w:t>
-                    </w:r>
-                  </w:p>
-                </w:txbxContent>
-              </v:textbox>
-            </v:shape>
-          </w:pict>
-        </mc:Fallback>
-      </mc:AlternateContent>
-    </w:r>
-    <w:r>
-      <w:rPr>
-        <w:rFonts w:ascii="Soberana Sans Light" w:hAnsi="Soberana Sans Light"/>
-        <w:noProof/>
-        <w:lang w:val="es-MX" w:eastAsia="es-MX"/>
-      </w:rPr>
-      <mc:AlternateContent>
-        <mc:Choice Requires="wps">
-          <w:drawing>
-            <wp:anchor distT="0" distB="0" distL="114300" distR="114300" simplePos="0" relativeHeight="251655168" behindDoc="0" locked="0" layoutInCell="1" allowOverlap="1" wp14:anchorId="266C20A3" wp14:editId="04111C8F">
+            <wp:anchor distT="0" distB="0" distL="114300" distR="114300" simplePos="0" relativeHeight="251655168" behindDoc="0" locked="0" layoutInCell="1" allowOverlap="1" wp14:anchorId="266C20A3" wp14:editId="0BEE7BC3">
               <wp:simplePos x="0" y="0"/>
               <wp:positionH relativeFrom="column">
                 <wp:posOffset>-676275</wp:posOffset>
@@ -6525,7 +6099,7 @@
         </mc:Choice>
         <mc:Fallback>
           <w:pict>
-            <v:line w14:anchorId="43ADA856" id="4 Conector recto" o:spid="_x0000_s1026" style="position:absolute;flip:y;z-index:251655168;visibility:visible;mso-wrap-style:square;mso-width-percent:0;mso-height-percent:0;mso-wrap-distance-left:9pt;mso-wrap-distance-top:0;mso-wrap-distance-right:9pt;mso-wrap-distance-bottom:0;mso-position-horizontal:absolute;mso-position-horizontal-relative:text;mso-position-vertical:absolute;mso-position-vertical-relative:text;mso-width-percent:0;mso-height-percent:0;mso-width-relative:margin;mso-height-relative:page" from="-53.25pt,16.6pt" to="736.5pt,16.6pt" o:gfxdata="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" strokecolor="#4579b8" strokeweight="1.5pt"/>
+            <v:line w14:anchorId="10A5AB5B" id="4 Conector recto" o:spid="_x0000_s1026" style="position:absolute;flip:y;z-index:251655168;visibility:visible;mso-wrap-style:square;mso-width-percent:0;mso-height-percent:0;mso-wrap-distance-left:9pt;mso-wrap-distance-top:0;mso-wrap-distance-right:9pt;mso-wrap-distance-bottom:0;mso-position-horizontal:absolute;mso-position-horizontal-relative:text;mso-position-vertical:absolute;mso-position-vertical-relative:text;mso-width-percent:0;mso-height-percent:0;mso-width-relative:margin;mso-height-relative:page" from="-53.25pt,16.6pt" to="736.5pt,16.6pt" o:gfxdata="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" strokecolor="#4579b8" strokeweight="1.5pt"/>
           </w:pict>
         </mc:Fallback>
       </mc:AlternateContent>
@@ -6535,7 +6109,7 @@
 </file>
 
 <file path=word/header2.xml><?xml version="1.0" encoding="utf-8"?>
-<w:hdr xmlns:wpc="http://schemas.microsoft.com/office/word/2010/wordprocessingCanvas" xmlns:cx="http://schemas.microsoft.com/office/drawing/2014/chartex" xmlns:cx1="http://schemas.microsoft.com/office/drawing/2015/9/8/chartex" xmlns:cx2="http://schemas.microsoft.com/office/drawing/2015/10/21/chartex" xmlns:cx3="http://schemas.microsoft.com/office/drawing/2016/5/9/chartex" xmlns:cx4="http://schemas.microsoft.com/office/drawing/2016/5/10/chartex" xmlns:cx5="http://schemas.microsoft.com/office/drawing/2016/5/11/chartex" xmlns:cx6="http://schemas.microsoft.com/office/drawing/2016/5/12/chartex" xmlns:cx7="http://schemas.microsoft.com/office/drawing/2016/5/13/chartex" xmlns:cx8="http://schemas.microsoft.com/office/drawing/2016/5/14/chartex" xmlns:mc="http://schemas.openxmlformats.org/markup-compatibility/2006" xmlns:aink="http://schemas.microsoft.com/office/drawing/2016/ink" xmlns:am3d="http://schemas.microsoft.com/office/drawing/2017/model3d" xmlns:o="urn:schemas-microsoft-com:office:office" xmlns:oel="http://schemas.microsoft.com/office/2019/extlst" xmlns:r="http://schemas.openxmlformats.org/officeDocument/2006/relationships" xmlns:m="http://schemas.openxmlformats.org/officeDocument/2006/math" xmlns:v="urn:schemas-microsoft-com:vml" xmlns:wp14="http://schemas.microsoft.com/office/word/2010/wordprocessingDrawing" xmlns:wp="http://schemas.openxmlformats.org/drawingml/2006/wordprocessingDrawing" xmlns:w10="urn:schemas-microsoft-com:office:word" xmlns:w="http://schemas.openxmlformats.org/wordprocessingml/2006/main" xmlns:w14="http://schemas.microsoft.com/office/word/2010/wordml" xmlns:w15="http://schemas.microsoft.com/office/word/2012/wordml" xmlns:w16cex="http://schemas.microsoft.com/office/word/2018/wordml/cex" xmlns:w16cid="http://schemas.microsoft.com/office/word/2016/wordml/cid" xmlns:w16="http://schemas.microsoft.com/office/word/2018/wordml" xmlns:w16sdtdh="http://schemas.microsoft.com/office/word/2020/wordml/sdtdatahash" xmlns:w16se="http://schemas.microsoft.com/office/word/2015/wordml/symex" xmlns:wpg="http://schemas.microsoft.com/office/word/2010/wordprocessingGroup" xmlns:wpi="http://schemas.microsoft.com/office/word/2010/wordprocessingInk" xmlns:wne="http://schemas.microsoft.com/office/word/2006/wordml" xmlns:wps="http://schemas.microsoft.com/office/word/2010/wordprocessingShape" mc:Ignorable="w14 w15 w16se w16cid w16 w16cex w16sdtdh wp14">
+<w:hdr xmlns:wpc="http://schemas.microsoft.com/office/word/2010/wordprocessingCanvas" xmlns:cx="http://schemas.microsoft.com/office/drawing/2014/chartex" xmlns:cx1="http://schemas.microsoft.com/office/drawing/2015/9/8/chartex" xmlns:cx2="http://schemas.microsoft.com/office/drawing/2015/10/21/chartex" xmlns:cx3="http://schemas.microsoft.com/office/drawing/2016/5/9/chartex" xmlns:cx4="http://schemas.microsoft.com/office/drawing/2016/5/10/chartex" xmlns:cx5="http://schemas.microsoft.com/office/drawing/2016/5/11/chartex" xmlns:cx6="http://schemas.microsoft.com/office/drawing/2016/5/12/chartex" xmlns:cx7="http://schemas.microsoft.com/office/drawing/2016/5/13/chartex" xmlns:cx8="http://schemas.microsoft.com/office/drawing/2016/5/14/chartex" xmlns:mc="http://schemas.openxmlformats.org/markup-compatibility/2006" xmlns:aink="http://schemas.microsoft.com/office/drawing/2016/ink" xmlns:am3d="http://schemas.microsoft.com/office/drawing/2017/model3d" xmlns:o="urn:schemas-microsoft-com:office:office" xmlns:oel="http://schemas.microsoft.com/office/2019/extlst" xmlns:r="http://schemas.openxmlformats.org/officeDocument/2006/relationships" xmlns:m="http://schemas.openxmlformats.org/officeDocument/2006/math" xmlns:v="urn:schemas-microsoft-com:vml" xmlns:wp14="http://schemas.microsoft.com/office/word/2010/wordprocessingDrawing" xmlns:wp="http://schemas.openxmlformats.org/drawingml/2006/wordprocessingDrawing" xmlns:w10="urn:schemas-microsoft-com:office:word" xmlns:w="http://schemas.openxmlformats.org/wordprocessingml/2006/main" xmlns:w14="http://schemas.microsoft.com/office/word/2010/wordml" xmlns:w15="http://schemas.microsoft.com/office/word/2012/wordml" xmlns:w16cex="http://schemas.microsoft.com/office/word/2018/wordml/cex" xmlns:w16cid="http://schemas.microsoft.com/office/word/2016/wordml/cid" xmlns:w16="http://schemas.microsoft.com/office/word/2018/wordml" xmlns:w16du="http://schemas.microsoft.com/office/word/2023/wordml/word16du" xmlns:w16sdtdh="http://schemas.microsoft.com/office/word/2020/wordml/sdtdatahash" xmlns:w16se="http://schemas.microsoft.com/office/word/2015/wordml/symex" xmlns:wpg="http://schemas.microsoft.com/office/word/2010/wordprocessingGroup" xmlns:wpi="http://schemas.microsoft.com/office/word/2010/wordprocessingInk" xmlns:wne="http://schemas.microsoft.com/office/word/2006/wordml" xmlns:wps="http://schemas.microsoft.com/office/word/2010/wordprocessingShape" mc:Ignorable="w14 w15 w16se w16cid w16 w16cex w16sdtdh wp14">
   <w:p>
     <w:pPr>
       <w:pStyle w:val="Encabezado"/>
@@ -6625,21 +6199,12 @@
         </mc:Fallback>
       </mc:AlternateContent>
     </w:r>
-    <w:r>
-      <w:rPr>
-        <w:rFonts w:ascii="Arial" w:hAnsi="Arial" w:cs="Arial"/>
-        <w:color w:val="808080" w:themeColor="background1" w:themeShade="80"/>
-        <w:sz w:val="20"/>
-        <w:szCs w:val="20"/>
-      </w:rPr>
-      <w:t>UNIVERSIDAD TECNOLOGICA DE SALAMANCA</w:t>
-    </w:r>
   </w:p>
 </w:hdr>
 </file>
 
 <file path=word/numbering.xml><?xml version="1.0" encoding="utf-8"?>
-<w:numbering xmlns:wpc="http://schemas.microsoft.com/office/word/2010/wordprocessingCanvas" xmlns:cx="http://schemas.microsoft.com/office/drawing/2014/chartex" xmlns:cx1="http://schemas.microsoft.com/office/drawing/2015/9/8/chartex" xmlns:cx2="http://schemas.microsoft.com/office/drawing/2015/10/21/chartex" xmlns:cx3="http://schemas.microsoft.com/office/drawing/2016/5/9/chartex" xmlns:cx4="http://schemas.microsoft.com/office/drawing/2016/5/10/chartex" xmlns:cx5="http://schemas.microsoft.com/office/drawing/2016/5/11/chartex" xmlns:cx6="http://schemas.microsoft.com/office/drawing/2016/5/12/chartex" xmlns:cx7="http://schemas.microsoft.com/office/drawing/2016/5/13/chartex" xmlns:cx8="http://schemas.microsoft.com/office/drawing/2016/5/14/chartex" xmlns:mc="http://schemas.openxmlformats.org/markup-compatibility/2006" xmlns:aink="http://schemas.microsoft.com/office/drawing/2016/ink" xmlns:am3d="http://schemas.microsoft.com/office/drawing/2017/model3d" xmlns:o="urn:schemas-microsoft-com:office:office" xmlns:oel="http://schemas.microsoft.com/office/2019/extlst" xmlns:r="http://schemas.openxmlformats.org/officeDocument/2006/relationships" xmlns:m="http://schemas.openxmlformats.org/officeDocument/2006/math" xmlns:v="urn:schemas-microsoft-com:vml" xmlns:wp14="http://schemas.microsoft.com/office/word/2010/wordprocessingDrawing" xmlns:wp="http://schemas.openxmlformats.org/drawingml/2006/wordprocessingDrawing" xmlns:w10="urn:schemas-microsoft-com:office:word" xmlns:w="http://schemas.openxmlformats.org/wordprocessingml/2006/main" xmlns:w14="http://schemas.microsoft.com/office/word/2010/wordml" xmlns:w15="http://schemas.microsoft.com/office/word/2012/wordml" xmlns:w16cex="http://schemas.microsoft.com/office/word/2018/wordml/cex" xmlns:w16cid="http://schemas.microsoft.com/office/word/2016/wordml/cid" xmlns:w16="http://schemas.microsoft.com/office/word/2018/wordml" xmlns:w16sdtdh="http://schemas.microsoft.com/office/word/2020/wordml/sdtdatahash" xmlns:w16se="http://schemas.microsoft.com/office/word/2015/wordml/symex" xmlns:wpg="http://schemas.microsoft.com/office/word/2010/wordprocessingGroup" xmlns:wpi="http://schemas.microsoft.com/office/word/2010/wordprocessingInk" xmlns:wne="http://schemas.microsoft.com/office/word/2006/wordml" xmlns:wps="http://schemas.microsoft.com/office/word/2010/wordprocessingShape" mc:Ignorable="w14 w15 w16se w16cid w16 w16cex w16sdtdh wp14">
+<w:numbering xmlns:wpc="http://schemas.microsoft.com/office/word/2010/wordprocessingCanvas" xmlns:cx="http://schemas.microsoft.com/office/drawing/2014/chartex" xmlns:cx1="http://schemas.microsoft.com/office/drawing/2015/9/8/chartex" xmlns:cx2="http://schemas.microsoft.com/office/drawing/2015/10/21/chartex" xmlns:cx3="http://schemas.microsoft.com/office/drawing/2016/5/9/chartex" xmlns:cx4="http://schemas.microsoft.com/office/drawing/2016/5/10/chartex" xmlns:cx5="http://schemas.microsoft.com/office/drawing/2016/5/11/chartex" xmlns:cx6="http://schemas.microsoft.com/office/drawing/2016/5/12/chartex" xmlns:cx7="http://schemas.microsoft.com/office/drawing/2016/5/13/chartex" xmlns:cx8="http://schemas.microsoft.com/office/drawing/2016/5/14/chartex" xmlns:mc="http://schemas.openxmlformats.org/markup-compatibility/2006" xmlns:aink="http://schemas.microsoft.com/office/drawing/2016/ink" xmlns:am3d="http://schemas.microsoft.com/office/drawing/2017/model3d" xmlns:o="urn:schemas-microsoft-com:office:office" xmlns:oel="http://schemas.microsoft.com/office/2019/extlst" xmlns:r="http://schemas.openxmlformats.org/officeDocument/2006/relationships" xmlns:m="http://schemas.openxmlformats.org/officeDocument/2006/math" xmlns:v="urn:schemas-microsoft-com:vml" xmlns:wp14="http://schemas.microsoft.com/office/word/2010/wordprocessingDrawing" xmlns:wp="http://schemas.openxmlformats.org/drawingml/2006/wordprocessingDrawing" xmlns:w10="urn:schemas-microsoft-com:office:word" xmlns:w="http://schemas.openxmlformats.org/wordprocessingml/2006/main" xmlns:w14="http://schemas.microsoft.com/office/word/2010/wordml" xmlns:w15="http://schemas.microsoft.com/office/word/2012/wordml" xmlns:w16cex="http://schemas.microsoft.com/office/word/2018/wordml/cex" xmlns:w16cid="http://schemas.microsoft.com/office/word/2016/wordml/cid" xmlns:w16="http://schemas.microsoft.com/office/word/2018/wordml" xmlns:w16du="http://schemas.microsoft.com/office/word/2023/wordml/word16du" xmlns:w16sdtdh="http://schemas.microsoft.com/office/word/2020/wordml/sdtdatahash" xmlns:w16se="http://schemas.microsoft.com/office/word/2015/wordml/symex" xmlns:wpg="http://schemas.microsoft.com/office/word/2010/wordprocessingGroup" xmlns:wpi="http://schemas.microsoft.com/office/word/2010/wordprocessingInk" xmlns:wne="http://schemas.microsoft.com/office/word/2006/wordml" xmlns:wps="http://schemas.microsoft.com/office/word/2010/wordprocessingShape" mc:Ignorable="w14 w15 w16se w16cid w16 w16cex w16sdtdh wp14">
   <w:abstractNum w:abstractNumId="0" w15:restartNumberingAfterBreak="0">
     <w:nsid w:val="024B21A5"/>
     <w:multiLevelType w:val="hybridMultilevel"/>

</xml_diff>